<commit_message>
forgot NOT gates in question 3
</commit_message>
<xml_diff>
--- a/HW6/Q3HW6.docx
+++ b/HW6/Q3HW6.docx
@@ -514,18 +514,18 @@
         <mc:AlternateContent>
           <mc:Choice Requires="wps">
             <w:drawing>
-              <wp:anchor distT="0" distB="0" distL="114300" distR="114300" simplePos="0" relativeHeight="251713536" behindDoc="0" locked="0" layoutInCell="1" allowOverlap="1" wp14:anchorId="378185E6" wp14:editId="44F7C0FF">
+              <wp:anchor distT="0" distB="0" distL="114300" distR="114300" simplePos="0" relativeHeight="251712512" behindDoc="0" locked="0" layoutInCell="1" allowOverlap="1" wp14:anchorId="01DCB4A1" wp14:editId="4AF946EF">
                 <wp:simplePos x="0" y="0"/>
                 <wp:positionH relativeFrom="column">
-                  <wp:posOffset>1478041</wp:posOffset>
+                  <wp:posOffset>679704</wp:posOffset>
                 </wp:positionH>
                 <wp:positionV relativeFrom="paragraph">
-                  <wp:posOffset>70897</wp:posOffset>
+                  <wp:posOffset>74930</wp:posOffset>
                 </wp:positionV>
-                <wp:extent cx="310471" cy="296883"/>
+                <wp:extent cx="310471" cy="292608"/>
                 <wp:effectExtent l="0" t="0" r="0" b="0"/>
                 <wp:wrapNone/>
-                <wp:docPr id="75" name="Text Box 75"/>
+                <wp:docPr id="74" name="Text Box 74"/>
                 <wp:cNvGraphicFramePr/>
                 <a:graphic xmlns:a="http://schemas.openxmlformats.org/drawingml/2006/main">
                   <a:graphicData uri="http://schemas.microsoft.com/office/word/2010/wordprocessingShape">
@@ -534,7 +534,7 @@
                       <wps:spPr>
                         <a:xfrm>
                           <a:off x="0" y="0"/>
-                          <a:ext cx="310471" cy="296883"/>
+                          <a:ext cx="310471" cy="292608"/>
                         </a:xfrm>
                         <a:prstGeom prst="rect">
                           <a:avLst/>
@@ -577,7 +577,11 @@
           </mc:Choice>
           <mc:Fallback>
             <w:pict>
-              <v:shape w14:anchorId="378185E6" id="Text Box 75" o:spid="_x0000_s1027" type="#_x0000_t202" style="position:absolute;margin-left:116.4pt;margin-top:5.6pt;width:24.45pt;height:23.4pt;z-index:251713536;visibility:visible;mso-wrap-style:square;mso-height-percent:0;mso-wrap-distance-left:9pt;mso-wrap-distance-top:0;mso-wrap-distance-right:9pt;mso-wrap-distance-bottom:0;mso-position-horizontal:absolute;mso-position-horizontal-relative:text;mso-position-vertical:absolute;mso-position-vertical-relative:text;mso-height-percent:0;mso-height-relative:margin;v-text-anchor:top" o:gfxdata="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" filled="f" stroked="f" strokeweight=".5pt">
+              <v:shapetype w14:anchorId="01DCB4A1" id="_x0000_t202" coordsize="21600,21600" o:spt="202" path="m,l,21600r21600,l21600,xe">
+                <v:stroke joinstyle="miter"/>
+                <v:path gradientshapeok="t" o:connecttype="rect"/>
+              </v:shapetype>
+              <v:shape id="Text Box 74" o:spid="_x0000_s1027" type="#_x0000_t202" style="position:absolute;margin-left:53.5pt;margin-top:5.9pt;width:24.45pt;height:23.05pt;z-index:251712512;visibility:visible;mso-wrap-style:square;mso-height-percent:0;mso-wrap-distance-left:9pt;mso-wrap-distance-top:0;mso-wrap-distance-right:9pt;mso-wrap-distance-bottom:0;mso-position-horizontal:absolute;mso-position-horizontal-relative:text;mso-position-vertical:absolute;mso-position-vertical-relative:text;mso-height-percent:0;mso-height-relative:margin;v-text-anchor:top" o:gfxdata="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" filled="f" stroked="f" strokeweight=".5pt">
                 <v:textbox>
                   <w:txbxContent>
                     <w:p>
@@ -606,18 +610,18 @@
         <mc:AlternateContent>
           <mc:Choice Requires="wps">
             <w:drawing>
-              <wp:anchor distT="0" distB="0" distL="114300" distR="114300" simplePos="0" relativeHeight="251714560" behindDoc="0" locked="0" layoutInCell="1" allowOverlap="1" wp14:anchorId="6EB95F6F" wp14:editId="588F05C1">
+              <wp:anchor distT="0" distB="0" distL="114300" distR="114300" simplePos="0" relativeHeight="251713536" behindDoc="0" locked="0" layoutInCell="1" allowOverlap="1" wp14:anchorId="378185E6" wp14:editId="720F9442">
                 <wp:simplePos x="0" y="0"/>
                 <wp:positionH relativeFrom="column">
-                  <wp:posOffset>4584749</wp:posOffset>
+                  <wp:posOffset>1478041</wp:posOffset>
                 </wp:positionH>
                 <wp:positionV relativeFrom="paragraph">
-                  <wp:posOffset>77248</wp:posOffset>
+                  <wp:posOffset>70897</wp:posOffset>
                 </wp:positionV>
                 <wp:extent cx="310471" cy="296883"/>
                 <wp:effectExtent l="0" t="0" r="0" b="0"/>
                 <wp:wrapNone/>
-                <wp:docPr id="76" name="Text Box 76"/>
+                <wp:docPr id="75" name="Text Box 75"/>
                 <wp:cNvGraphicFramePr/>
                 <a:graphic xmlns:a="http://schemas.openxmlformats.org/drawingml/2006/main">
                   <a:graphicData uri="http://schemas.microsoft.com/office/word/2010/wordprocessingShape">
@@ -669,7 +673,7 @@
           </mc:Choice>
           <mc:Fallback>
             <w:pict>
-              <v:shape w14:anchorId="6EB95F6F" id="Text Box 76" o:spid="_x0000_s1028" type="#_x0000_t202" style="position:absolute;margin-left:361pt;margin-top:6.1pt;width:24.45pt;height:23.4pt;z-index:251714560;visibility:visible;mso-wrap-style:square;mso-height-percent:0;mso-wrap-distance-left:9pt;mso-wrap-distance-top:0;mso-wrap-distance-right:9pt;mso-wrap-distance-bottom:0;mso-position-horizontal:absolute;mso-position-horizontal-relative:text;mso-position-vertical:absolute;mso-position-vertical-relative:text;mso-height-percent:0;mso-height-relative:margin;v-text-anchor:top" o:gfxdata="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" filled="f" stroked="f" strokeweight=".5pt">
+              <v:shape w14:anchorId="378185E6" id="Text Box 75" o:spid="_x0000_s1028" type="#_x0000_t202" style="position:absolute;margin-left:116.4pt;margin-top:5.6pt;width:24.45pt;height:23.4pt;z-index:251713536;visibility:visible;mso-wrap-style:square;mso-height-percent:0;mso-wrap-distance-left:9pt;mso-wrap-distance-top:0;mso-wrap-distance-right:9pt;mso-wrap-distance-bottom:0;mso-position-horizontal:absolute;mso-position-horizontal-relative:text;mso-position-vertical:absolute;mso-position-vertical-relative:text;mso-height-percent:0;mso-height-relative:margin;v-text-anchor:top" o:gfxdata="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" filled="f" stroked="f" strokeweight=".5pt">
                 <v:textbox>
                   <w:txbxContent>
                     <w:p>
@@ -698,18 +702,18 @@
         <mc:AlternateContent>
           <mc:Choice Requires="wps">
             <w:drawing>
-              <wp:anchor distT="0" distB="0" distL="114300" distR="114300" simplePos="0" relativeHeight="251712512" behindDoc="0" locked="0" layoutInCell="1" allowOverlap="1" wp14:anchorId="01DCB4A1" wp14:editId="0B0A2D1A">
+              <wp:anchor distT="0" distB="0" distL="114300" distR="114300" simplePos="0" relativeHeight="251714560" behindDoc="0" locked="0" layoutInCell="1" allowOverlap="1" wp14:anchorId="6EB95F6F" wp14:editId="65B06C4C">
                 <wp:simplePos x="0" y="0"/>
                 <wp:positionH relativeFrom="column">
-                  <wp:posOffset>691128</wp:posOffset>
+                  <wp:posOffset>4584749</wp:posOffset>
                 </wp:positionH>
                 <wp:positionV relativeFrom="paragraph">
-                  <wp:posOffset>72720</wp:posOffset>
+                  <wp:posOffset>77248</wp:posOffset>
                 </wp:positionV>
                 <wp:extent cx="310471" cy="296883"/>
                 <wp:effectExtent l="0" t="0" r="0" b="0"/>
                 <wp:wrapNone/>
-                <wp:docPr id="74" name="Text Box 74"/>
+                <wp:docPr id="76" name="Text Box 76"/>
                 <wp:cNvGraphicFramePr/>
                 <a:graphic xmlns:a="http://schemas.openxmlformats.org/drawingml/2006/main">
                   <a:graphicData uri="http://schemas.microsoft.com/office/word/2010/wordprocessingShape">
@@ -761,7 +765,7 @@
           </mc:Choice>
           <mc:Fallback>
             <w:pict>
-              <v:shape w14:anchorId="01DCB4A1" id="Text Box 74" o:spid="_x0000_s1029" type="#_x0000_t202" style="position:absolute;margin-left:54.4pt;margin-top:5.75pt;width:24.45pt;height:23.4pt;z-index:251712512;visibility:visible;mso-wrap-style:square;mso-height-percent:0;mso-wrap-distance-left:9pt;mso-wrap-distance-top:0;mso-wrap-distance-right:9pt;mso-wrap-distance-bottom:0;mso-position-horizontal:absolute;mso-position-horizontal-relative:text;mso-position-vertical:absolute;mso-position-vertical-relative:text;mso-height-percent:0;mso-height-relative:margin;v-text-anchor:top" o:gfxdata="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" filled="f" stroked="f" strokeweight=".5pt">
+              <v:shape w14:anchorId="6EB95F6F" id="Text Box 76" o:spid="_x0000_s1029" type="#_x0000_t202" style="position:absolute;margin-left:361pt;margin-top:6.1pt;width:24.45pt;height:23.4pt;z-index:251714560;visibility:visible;mso-wrap-style:square;mso-height-percent:0;mso-wrap-distance-left:9pt;mso-wrap-distance-top:0;mso-wrap-distance-right:9pt;mso-wrap-distance-bottom:0;mso-position-horizontal:absolute;mso-position-horizontal-relative:text;mso-position-vertical:absolute;mso-position-vertical-relative:text;mso-height-percent:0;mso-height-relative:margin;v-text-anchor:top" o:gfxdata="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" filled="f" stroked="f" strokeweight=".5pt">
                 <v:textbox>
                   <w:txbxContent>
                     <w:p>
@@ -1666,7 +1670,118 @@
         <mc:AlternateContent>
           <mc:Choice Requires="wps">
             <w:drawing>
-              <wp:anchor distT="0" distB="0" distL="114300" distR="114300" simplePos="0" relativeHeight="251695104" behindDoc="0" locked="0" layoutInCell="1" allowOverlap="1" wp14:anchorId="135E984D" wp14:editId="0D9FFF0E">
+              <wp:anchor distT="0" distB="0" distL="114300" distR="114300" simplePos="0" relativeHeight="251750400" behindDoc="0" locked="0" layoutInCell="1" allowOverlap="1" wp14:anchorId="5E967E7C" wp14:editId="0834CBB2">
+                <wp:simplePos x="0" y="0"/>
+                <wp:positionH relativeFrom="column">
+                  <wp:posOffset>2092706</wp:posOffset>
+                </wp:positionH>
+                <wp:positionV relativeFrom="paragraph">
+                  <wp:posOffset>160020</wp:posOffset>
+                </wp:positionV>
+                <wp:extent cx="274066" cy="209931"/>
+                <wp:effectExtent l="0" t="0" r="0" b="0"/>
+                <wp:wrapNone/>
+                <wp:docPr id="7" name="Text Box 7"/>
+                <wp:cNvGraphicFramePr/>
+                <a:graphic xmlns:a="http://schemas.openxmlformats.org/drawingml/2006/main">
+                  <a:graphicData uri="http://schemas.microsoft.com/office/word/2010/wordprocessingShape">
+                    <wps:wsp>
+                      <wps:cNvSpPr txBox="1"/>
+                      <wps:spPr>
+                        <a:xfrm>
+                          <a:off x="0" y="0"/>
+                          <a:ext cx="274066" cy="209931"/>
+                        </a:xfrm>
+                        <a:prstGeom prst="rect">
+                          <a:avLst/>
+                        </a:prstGeom>
+                        <a:noFill/>
+                        <a:ln w="6350">
+                          <a:noFill/>
+                        </a:ln>
+                      </wps:spPr>
+                      <wps:txbx>
+                        <w:txbxContent>
+                          <w:p>
+                            <w:pPr>
+                              <w:rPr>
+                                <w:sz w:val="20"/>
+                                <w:szCs w:val="20"/>
+                              </w:rPr>
+                            </w:pPr>
+                            <m:oMathPara>
+                              <m:oMath>
+                                <m:r>
+                                  <w:rPr>
+                                    <w:rFonts w:ascii="Cambria Math" w:hAnsi="Cambria Math"/>
+                                    <w:sz w:val="20"/>
+                                    <w:szCs w:val="20"/>
+                                  </w:rPr>
+                                  <m:t>¬</m:t>
+                                </m:r>
+                              </m:oMath>
+                            </m:oMathPara>
+                          </w:p>
+                        </w:txbxContent>
+                      </wps:txbx>
+                      <wps:bodyPr rot="0" spcFirstLastPara="0" vertOverflow="overflow" horzOverflow="overflow" vert="horz" wrap="square" lIns="91440" tIns="45720" rIns="91440" bIns="45720" numCol="1" spcCol="0" rtlCol="0" fromWordArt="0" anchor="t" anchorCtr="0" forceAA="0" compatLnSpc="1">
+                        <a:prstTxWarp prst="textNoShape">
+                          <a:avLst/>
+                        </a:prstTxWarp>
+                        <a:noAutofit/>
+                      </wps:bodyPr>
+                    </wps:wsp>
+                  </a:graphicData>
+                </a:graphic>
+                <wp14:sizeRelH relativeFrom="margin">
+                  <wp14:pctWidth>0</wp14:pctWidth>
+                </wp14:sizeRelH>
+                <wp14:sizeRelV relativeFrom="margin">
+                  <wp14:pctHeight>0</wp14:pctHeight>
+                </wp14:sizeRelV>
+              </wp:anchor>
+            </w:drawing>
+          </mc:Choice>
+          <mc:Fallback>
+            <w:pict>
+              <v:shape w14:anchorId="5E967E7C" id="Text Box 7" o:spid="_x0000_s1030" type="#_x0000_t202" style="position:absolute;margin-left:164.8pt;margin-top:12.6pt;width:21.6pt;height:16.55pt;z-index:251750400;visibility:visible;mso-wrap-style:square;mso-width-percent:0;mso-height-percent:0;mso-wrap-distance-left:9pt;mso-wrap-distance-top:0;mso-wrap-distance-right:9pt;mso-wrap-distance-bottom:0;mso-position-horizontal:absolute;mso-position-horizontal-relative:text;mso-position-vertical:absolute;mso-position-vertical-relative:text;mso-width-percent:0;mso-height-percent:0;mso-width-relative:margin;mso-height-relative:margin;v-text-anchor:top" o:gfxdata="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" filled="f" stroked="f" strokeweight=".5pt">
+                <v:textbox>
+                  <w:txbxContent>
+                    <w:p>
+                      <w:pPr>
+                        <w:rPr>
+                          <w:sz w:val="20"/>
+                          <w:szCs w:val="20"/>
+                        </w:rPr>
+                      </w:pPr>
+                      <m:oMathPara>
+                        <m:oMath>
+                          <m:r>
+                            <w:rPr>
+                              <w:rFonts w:ascii="Cambria Math" w:hAnsi="Cambria Math"/>
+                              <w:sz w:val="20"/>
+                              <w:szCs w:val="20"/>
+                            </w:rPr>
+                            <m:t>¬</m:t>
+                          </m:r>
+                        </m:oMath>
+                      </m:oMathPara>
+                    </w:p>
+                  </w:txbxContent>
+                </v:textbox>
+              </v:shape>
+            </w:pict>
+          </mc:Fallback>
+        </mc:AlternateContent>
+      </w:r>
+      <w:r>
+        <w:rPr>
+          <w:noProof/>
+        </w:rPr>
+        <mc:AlternateContent>
+          <mc:Choice Requires="wps">
+            <w:drawing>
+              <wp:anchor distT="0" distB="0" distL="114300" distR="114300" simplePos="0" relativeHeight="251695104" behindDoc="0" locked="0" layoutInCell="1" allowOverlap="1" wp14:anchorId="135E984D" wp14:editId="57D841D9">
                 <wp:simplePos x="0" y="0"/>
                 <wp:positionH relativeFrom="column">
                   <wp:posOffset>879599</wp:posOffset>
@@ -1722,7 +1837,7 @@
           </mc:Choice>
           <mc:Fallback>
             <w:pict>
-              <v:line w14:anchorId="1A350AEA" id="Straight Connector 53" o:spid="_x0000_s1026" style="position:absolute;z-index:251695104;visibility:visible;mso-wrap-style:square;mso-width-percent:0;mso-height-percent:0;mso-wrap-distance-left:9pt;mso-wrap-distance-top:0;mso-wrap-distance-right:9pt;mso-wrap-distance-bottom:0;mso-position-horizontal:absolute;mso-position-horizontal-relative:text;mso-position-vertical:absolute;mso-position-vertical-relative:text;mso-width-percent:0;mso-height-percent:0;mso-width-relative:margin;mso-height-relative:margin" from="69.25pt,.35pt" to="191pt,83.45pt" o:gfxdata="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" strokecolor="#4472c4 [3204]" strokeweight="1.5pt">
+              <v:line w14:anchorId="565509B7" id="Straight Connector 53" o:spid="_x0000_s1026" style="position:absolute;z-index:251695104;visibility:visible;mso-wrap-style:square;mso-width-percent:0;mso-height-percent:0;mso-wrap-distance-left:9pt;mso-wrap-distance-top:0;mso-wrap-distance-right:9pt;mso-wrap-distance-bottom:0;mso-position-horizontal:absolute;mso-position-horizontal-relative:text;mso-position-vertical:absolute;mso-position-vertical-relative:text;mso-width-percent:0;mso-height-percent:0;mso-width-relative:margin;mso-height-relative:margin" from="69.25pt,.35pt" to="191pt,83.45pt" o:gfxdata="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" strokecolor="#4472c4 [3204]" strokeweight="1.5pt">
                 <v:stroke joinstyle="miter"/>
               </v:line>
             </w:pict>
@@ -2141,8 +2256,6 @@
         </mc:AlternateContent>
       </w:r>
     </w:p>
-    <w:p/>
-    <w:p/>
     <w:p>
       <w:r>
         <w:rPr>
@@ -2151,7 +2264,286 @@
         <mc:AlternateContent>
           <mc:Choice Requires="wps">
             <w:drawing>
-              <wp:anchor distT="0" distB="0" distL="114300" distR="114300" simplePos="0" relativeHeight="251740160" behindDoc="0" locked="0" layoutInCell="1" allowOverlap="1" wp14:anchorId="70709C3F" wp14:editId="19077247">
+              <wp:anchor distT="0" distB="0" distL="114300" distR="114300" simplePos="0" relativeHeight="251749376" behindDoc="0" locked="0" layoutInCell="1" allowOverlap="1" wp14:anchorId="74C3A91E" wp14:editId="2E2C23A9">
+                <wp:simplePos x="0" y="0"/>
+                <wp:positionH relativeFrom="column">
+                  <wp:posOffset>2163953</wp:posOffset>
+                </wp:positionH>
+                <wp:positionV relativeFrom="paragraph">
+                  <wp:posOffset>43815</wp:posOffset>
+                </wp:positionV>
+                <wp:extent cx="140716" cy="128016"/>
+                <wp:effectExtent l="0" t="0" r="0" b="0"/>
+                <wp:wrapNone/>
+                <wp:docPr id="8" name="Oval 8"/>
+                <wp:cNvGraphicFramePr/>
+                <a:graphic xmlns:a="http://schemas.openxmlformats.org/drawingml/2006/main">
+                  <a:graphicData uri="http://schemas.microsoft.com/office/word/2010/wordprocessingShape">
+                    <wps:wsp>
+                      <wps:cNvSpPr/>
+                      <wps:spPr>
+                        <a:xfrm>
+                          <a:off x="0" y="0"/>
+                          <a:ext cx="140716" cy="128016"/>
+                        </a:xfrm>
+                        <a:prstGeom prst="ellipse">
+                          <a:avLst/>
+                        </a:prstGeom>
+                        <a:solidFill>
+                          <a:schemeClr val="accent6"/>
+                        </a:solidFill>
+                        <a:ln>
+                          <a:noFill/>
+                        </a:ln>
+                      </wps:spPr>
+                      <wps:style>
+                        <a:lnRef idx="2">
+                          <a:schemeClr val="accent1">
+                            <a:shade val="50000"/>
+                          </a:schemeClr>
+                        </a:lnRef>
+                        <a:fillRef idx="1">
+                          <a:schemeClr val="accent1"/>
+                        </a:fillRef>
+                        <a:effectRef idx="0">
+                          <a:schemeClr val="accent1"/>
+                        </a:effectRef>
+                        <a:fontRef idx="minor">
+                          <a:schemeClr val="lt1"/>
+                        </a:fontRef>
+                      </wps:style>
+                      <wps:bodyPr rot="0" spcFirstLastPara="0" vertOverflow="overflow" horzOverflow="overflow" vert="horz" wrap="square" lIns="91440" tIns="45720" rIns="91440" bIns="45720" numCol="1" spcCol="0" rtlCol="0" fromWordArt="0" anchor="ctr" anchorCtr="0" forceAA="0" compatLnSpc="1">
+                        <a:prstTxWarp prst="textNoShape">
+                          <a:avLst/>
+                        </a:prstTxWarp>
+                        <a:noAutofit/>
+                      </wps:bodyPr>
+                    </wps:wsp>
+                  </a:graphicData>
+                </a:graphic>
+                <wp14:sizeRelH relativeFrom="margin">
+                  <wp14:pctWidth>0</wp14:pctWidth>
+                </wp14:sizeRelH>
+                <wp14:sizeRelV relativeFrom="margin">
+                  <wp14:pctHeight>0</wp14:pctHeight>
+                </wp14:sizeRelV>
+              </wp:anchor>
+            </w:drawing>
+          </mc:Choice>
+          <mc:Fallback>
+            <w:pict>
+              <v:oval w14:anchorId="2ADCB9B8" id="Oval 8" o:spid="_x0000_s1026" style="position:absolute;margin-left:170.4pt;margin-top:3.45pt;width:11.1pt;height:10.1pt;z-index:251749376;visibility:visible;mso-wrap-style:square;mso-width-percent:0;mso-height-percent:0;mso-wrap-distance-left:9pt;mso-wrap-distance-top:0;mso-wrap-distance-right:9pt;mso-wrap-distance-bottom:0;mso-position-horizontal:absolute;mso-position-horizontal-relative:text;mso-position-vertical:absolute;mso-position-vertical-relative:text;mso-width-percent:0;mso-height-percent:0;mso-width-relative:margin;mso-height-relative:margin;v-text-anchor:middle" o:gfxdata="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" fillcolor="#70ad47 [3209]" stroked="f" strokeweight="1pt">
+                <v:stroke joinstyle="miter"/>
+              </v:oval>
+            </w:pict>
+          </mc:Fallback>
+        </mc:AlternateContent>
+      </w:r>
+    </w:p>
+    <w:p>
+      <w:r>
+        <w:rPr>
+          <w:noProof/>
+        </w:rPr>
+        <mc:AlternateContent>
+          <mc:Choice Requires="wps">
+            <w:drawing>
+              <wp:anchor distT="0" distB="0" distL="114300" distR="114300" simplePos="0" relativeHeight="251745280" behindDoc="0" locked="0" layoutInCell="1" allowOverlap="1" wp14:anchorId="2C67C4BC" wp14:editId="7968A262">
+                <wp:simplePos x="0" y="0"/>
+                <wp:positionH relativeFrom="column">
+                  <wp:posOffset>1443736</wp:posOffset>
+                </wp:positionH>
+                <wp:positionV relativeFrom="paragraph">
+                  <wp:posOffset>75565</wp:posOffset>
+                </wp:positionV>
+                <wp:extent cx="274320" cy="296883"/>
+                <wp:effectExtent l="0" t="0" r="0" b="0"/>
+                <wp:wrapNone/>
+                <wp:docPr id="5" name="Text Box 5"/>
+                <wp:cNvGraphicFramePr/>
+                <a:graphic xmlns:a="http://schemas.openxmlformats.org/drawingml/2006/main">
+                  <a:graphicData uri="http://schemas.microsoft.com/office/word/2010/wordprocessingShape">
+                    <wps:wsp>
+                      <wps:cNvSpPr txBox="1"/>
+                      <wps:spPr>
+                        <a:xfrm>
+                          <a:off x="0" y="0"/>
+                          <a:ext cx="274320" cy="296883"/>
+                        </a:xfrm>
+                        <a:prstGeom prst="rect">
+                          <a:avLst/>
+                        </a:prstGeom>
+                        <a:noFill/>
+                        <a:ln w="6350">
+                          <a:noFill/>
+                        </a:ln>
+                      </wps:spPr>
+                      <wps:txbx>
+                        <w:txbxContent>
+                          <w:p>
+                            <w:pPr>
+                              <w:rPr>
+                                <w:sz w:val="20"/>
+                                <w:szCs w:val="20"/>
+                              </w:rPr>
+                            </w:pPr>
+                            <m:oMathPara>
+                              <m:oMath>
+                                <m:r>
+                                  <w:rPr>
+                                    <w:rFonts w:ascii="Cambria Math" w:hAnsi="Cambria Math"/>
+                                    <w:sz w:val="20"/>
+                                    <w:szCs w:val="20"/>
+                                  </w:rPr>
+                                  <m:t>¬</m:t>
+                                </m:r>
+                              </m:oMath>
+                            </m:oMathPara>
+                          </w:p>
+                        </w:txbxContent>
+                      </wps:txbx>
+                      <wps:bodyPr rot="0" spcFirstLastPara="0" vertOverflow="overflow" horzOverflow="overflow" vert="horz" wrap="square" lIns="91440" tIns="45720" rIns="91440" bIns="45720" numCol="1" spcCol="0" rtlCol="0" fromWordArt="0" anchor="t" anchorCtr="0" forceAA="0" compatLnSpc="1">
+                        <a:prstTxWarp prst="textNoShape">
+                          <a:avLst/>
+                        </a:prstTxWarp>
+                        <a:noAutofit/>
+                      </wps:bodyPr>
+                    </wps:wsp>
+                  </a:graphicData>
+                </a:graphic>
+                <wp14:sizeRelH relativeFrom="margin">
+                  <wp14:pctWidth>0</wp14:pctWidth>
+                </wp14:sizeRelH>
+                <wp14:sizeRelV relativeFrom="margin">
+                  <wp14:pctHeight>0</wp14:pctHeight>
+                </wp14:sizeRelV>
+              </wp:anchor>
+            </w:drawing>
+          </mc:Choice>
+          <mc:Fallback>
+            <w:pict>
+              <v:shape w14:anchorId="2C67C4BC" id="Text Box 5" o:spid="_x0000_s1032" type="#_x0000_t202" style="position:absolute;margin-left:113.7pt;margin-top:5.95pt;width:21.6pt;height:23.4pt;z-index:251745280;visibility:visible;mso-wrap-style:square;mso-width-percent:0;mso-height-percent:0;mso-wrap-distance-left:9pt;mso-wrap-distance-top:0;mso-wrap-distance-right:9pt;mso-wrap-distance-bottom:0;mso-position-horizontal:absolute;mso-position-horizontal-relative:text;mso-position-vertical:absolute;mso-position-vertical-relative:text;mso-width-percent:0;mso-height-percent:0;mso-width-relative:margin;mso-height-relative:margin;v-text-anchor:top" o:gfxdata="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" filled="f" stroked="f" strokeweight=".5pt">
+                <v:textbox>
+                  <w:txbxContent>
+                    <w:p>
+                      <w:pPr>
+                        <w:rPr>
+                          <w:sz w:val="20"/>
+                          <w:szCs w:val="20"/>
+                        </w:rPr>
+                      </w:pPr>
+                      <m:oMathPara>
+                        <m:oMath>
+                          <m:r>
+                            <w:rPr>
+                              <w:rFonts w:ascii="Cambria Math" w:hAnsi="Cambria Math"/>
+                              <w:sz w:val="20"/>
+                              <w:szCs w:val="20"/>
+                            </w:rPr>
+                            <m:t>¬</m:t>
+                          </m:r>
+                        </m:oMath>
+                      </m:oMathPara>
+                    </w:p>
+                  </w:txbxContent>
+                </v:textbox>
+              </v:shape>
+            </w:pict>
+          </mc:Fallback>
+        </mc:AlternateContent>
+      </w:r>
+      <w:r>
+        <w:rPr>
+          <w:noProof/>
+        </w:rPr>
+        <mc:AlternateContent>
+          <mc:Choice Requires="wps">
+            <w:drawing>
+              <wp:anchor distT="0" distB="0" distL="114300" distR="114300" simplePos="0" relativeHeight="251744256" behindDoc="0" locked="0" layoutInCell="1" allowOverlap="1" wp14:anchorId="40C4213F" wp14:editId="546B3F5F">
+                <wp:simplePos x="0" y="0"/>
+                <wp:positionH relativeFrom="column">
+                  <wp:posOffset>1517905</wp:posOffset>
+                </wp:positionH>
+                <wp:positionV relativeFrom="paragraph">
+                  <wp:posOffset>154305</wp:posOffset>
+                </wp:positionV>
+                <wp:extent cx="140716" cy="128016"/>
+                <wp:effectExtent l="0" t="0" r="0" b="0"/>
+                <wp:wrapNone/>
+                <wp:docPr id="6" name="Oval 6"/>
+                <wp:cNvGraphicFramePr/>
+                <a:graphic xmlns:a="http://schemas.openxmlformats.org/drawingml/2006/main">
+                  <a:graphicData uri="http://schemas.microsoft.com/office/word/2010/wordprocessingShape">
+                    <wps:wsp>
+                      <wps:cNvSpPr/>
+                      <wps:spPr>
+                        <a:xfrm>
+                          <a:off x="0" y="0"/>
+                          <a:ext cx="140716" cy="128016"/>
+                        </a:xfrm>
+                        <a:prstGeom prst="ellipse">
+                          <a:avLst/>
+                        </a:prstGeom>
+                        <a:solidFill>
+                          <a:schemeClr val="accent6"/>
+                        </a:solidFill>
+                        <a:ln>
+                          <a:noFill/>
+                        </a:ln>
+                      </wps:spPr>
+                      <wps:style>
+                        <a:lnRef idx="2">
+                          <a:schemeClr val="accent1">
+                            <a:shade val="50000"/>
+                          </a:schemeClr>
+                        </a:lnRef>
+                        <a:fillRef idx="1">
+                          <a:schemeClr val="accent1"/>
+                        </a:fillRef>
+                        <a:effectRef idx="0">
+                          <a:schemeClr val="accent1"/>
+                        </a:effectRef>
+                        <a:fontRef idx="minor">
+                          <a:schemeClr val="lt1"/>
+                        </a:fontRef>
+                      </wps:style>
+                      <wps:bodyPr rot="0" spcFirstLastPara="0" vertOverflow="overflow" horzOverflow="overflow" vert="horz" wrap="square" lIns="91440" tIns="45720" rIns="91440" bIns="45720" numCol="1" spcCol="0" rtlCol="0" fromWordArt="0" anchor="ctr" anchorCtr="0" forceAA="0" compatLnSpc="1">
+                        <a:prstTxWarp prst="textNoShape">
+                          <a:avLst/>
+                        </a:prstTxWarp>
+                        <a:noAutofit/>
+                      </wps:bodyPr>
+                    </wps:wsp>
+                  </a:graphicData>
+                </a:graphic>
+                <wp14:sizeRelH relativeFrom="margin">
+                  <wp14:pctWidth>0</wp14:pctWidth>
+                </wp14:sizeRelH>
+                <wp14:sizeRelV relativeFrom="margin">
+                  <wp14:pctHeight>0</wp14:pctHeight>
+                </wp14:sizeRelV>
+              </wp:anchor>
+            </w:drawing>
+          </mc:Choice>
+          <mc:Fallback>
+            <w:pict>
+              <v:oval w14:anchorId="57034162" id="Oval 6" o:spid="_x0000_s1026" style="position:absolute;margin-left:119.5pt;margin-top:12.15pt;width:11.1pt;height:10.1pt;z-index:251744256;visibility:visible;mso-wrap-style:square;mso-width-percent:0;mso-height-percent:0;mso-wrap-distance-left:9pt;mso-wrap-distance-top:0;mso-wrap-distance-right:9pt;mso-wrap-distance-bottom:0;mso-position-horizontal:absolute;mso-position-horizontal-relative:text;mso-position-vertical:absolute;mso-position-vertical-relative:text;mso-width-percent:0;mso-height-percent:0;mso-width-relative:margin;mso-height-relative:margin;v-text-anchor:middle" o:gfxdata="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" fillcolor="#70ad47 [3209]" stroked="f" strokeweight="1pt">
+                <v:stroke joinstyle="miter"/>
+              </v:oval>
+            </w:pict>
+          </mc:Fallback>
+        </mc:AlternateContent>
+      </w:r>
+    </w:p>
+    <w:p>
+      <w:r>
+        <w:rPr>
+          <w:noProof/>
+        </w:rPr>
+        <mc:AlternateContent>
+          <mc:Choice Requires="wps">
+            <w:drawing>
+              <wp:anchor distT="0" distB="0" distL="114300" distR="114300" simplePos="0" relativeHeight="251740160" behindDoc="0" locked="0" layoutInCell="1" allowOverlap="1" wp14:anchorId="70709C3F" wp14:editId="0B361D82">
                 <wp:simplePos x="0" y="0"/>
                 <wp:positionH relativeFrom="column">
                   <wp:posOffset>2865860</wp:posOffset>
@@ -2218,7 +2610,28 @@
           </mc:Choice>
           <mc:Fallback>
             <w:pict>
-              <v:shape w14:anchorId="2B15BD41" id="Right Brace 108" o:spid="_x0000_s1026" type="#_x0000_t88" style="position:absolute;margin-left:225.65pt;margin-top:3.8pt;width:14.45pt;height:110.25pt;rotation:90;z-index:251740160;visibility:visible;mso-wrap-style:square;mso-width-percent:0;mso-height-percent:0;mso-wrap-distance-left:9pt;mso-wrap-distance-top:0;mso-wrap-distance-right:9pt;mso-wrap-distance-bottom:0;mso-position-horizontal:absolute;mso-position-horizontal-relative:text;mso-position-vertical:absolute;mso-position-vertical-relative:text;mso-width-percent:0;mso-height-percent:0;mso-width-relative:margin;mso-height-relative:margin;v-text-anchor:middle" o:gfxdata="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" adj="236" strokecolor="#bf8f00 [2407]" strokeweight="2.5pt">
+              <v:shapetype w14:anchorId="6AC6CE63" id="_x0000_t88" coordsize="21600,21600" o:spt="88" adj="1800,10800" path="m,qx10800@0l10800@2qy21600@11,10800@3l10800@1qy,21600e" filled="f">
+                <v:formulas>
+                  <v:f eqn="val #0"/>
+                  <v:f eqn="sum 21600 0 #0"/>
+                  <v:f eqn="sum #1 0 #0"/>
+                  <v:f eqn="sum #1 #0 0"/>
+                  <v:f eqn="prod #0 9598 32768"/>
+                  <v:f eqn="sum 21600 0 @4"/>
+                  <v:f eqn="sum 21600 0 #1"/>
+                  <v:f eqn="min #1 @6"/>
+                  <v:f eqn="prod @7 1 2"/>
+                  <v:f eqn="prod #0 2 1"/>
+                  <v:f eqn="sum 21600 0 @9"/>
+                  <v:f eqn="val #1"/>
+                </v:formulas>
+                <v:path arrowok="t" o:connecttype="custom" o:connectlocs="0,0;21600,@11;0,21600" textboxrect="0,@4,7637,@5"/>
+                <v:handles>
+                  <v:h position="center,#0" yrange="0,@8"/>
+                  <v:h position="bottomRight,#1" yrange="@9,@10"/>
+                </v:handles>
+              </v:shapetype>
+              <v:shape id="Right Brace 108" o:spid="_x0000_s1026" type="#_x0000_t88" style="position:absolute;margin-left:225.65pt;margin-top:3.8pt;width:14.45pt;height:110.25pt;rotation:90;z-index:251740160;visibility:visible;mso-wrap-style:square;mso-width-percent:0;mso-height-percent:0;mso-wrap-distance-left:9pt;mso-wrap-distance-top:0;mso-wrap-distance-right:9pt;mso-wrap-distance-bottom:0;mso-position-horizontal:absolute;mso-position-horizontal-relative:text;mso-position-vertical:absolute;mso-position-vertical-relative:text;mso-width-percent:0;mso-height-percent:0;mso-width-relative:margin;mso-height-relative:margin;v-text-anchor:middle" o:gfxdata="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" adj="236" strokecolor="#bf8f00 [2407]" strokeweight="2.5pt">
                 <v:stroke joinstyle="miter"/>
               </v:shape>
             </w:pict>
@@ -2796,7 +3209,7 @@
         <w:t>The blue gate at the top is an OR gate, all the orange gates are AND gates</w:t>
       </w:r>
       <w:r>
-        <w:t>.</w:t>
+        <w:t>, each green gate is a NOT gate.</w:t>
       </w:r>
       <w:r>
         <w:t xml:space="preserve"> </w:t>
@@ -2977,11 +3390,9 @@
       <w:r>
         <w:t xml:space="preserve"> purple nodes </w:t>
       </w:r>
-      <w:proofErr w:type="gramStart"/>
-      <w:r>
-        <w:t>is</w:t>
-      </w:r>
-      <w:proofErr w:type="gramEnd"/>
+      <w:r>
+        <w:t>are</w:t>
+      </w:r>
       <w:r>
         <w:t xml:space="preserve"> the </w:t>
       </w:r>
@@ -3108,11 +3519,31 @@
           <w:rPr>
             <w:rFonts w:ascii="Cambria Math" w:hAnsi="Cambria Math"/>
           </w:rPr>
+          <m:t>p(</m:t>
+        </m:r>
+        <m:r>
+          <w:rPr>
+            <w:rFonts w:ascii="Cambria Math" w:hAnsi="Cambria Math"/>
+          </w:rPr>
           <m:t>n</m:t>
         </m:r>
+        <m:r>
+          <w:rPr>
+            <w:rFonts w:ascii="Cambria Math" w:hAnsi="Cambria Math"/>
+          </w:rPr>
+          <m:t>)</m:t>
+        </m:r>
       </m:oMath>
       <w:r>
-        <w:t>th one</w:t>
+        <w:t>-</w:t>
+      </w:r>
+      <w:proofErr w:type="spellStart"/>
+      <w:r>
+        <w:t>th</w:t>
+      </w:r>
+      <w:proofErr w:type="spellEnd"/>
+      <w:r>
+        <w:t xml:space="preserve"> one</w:t>
       </w:r>
       <w:r>
         <w:t xml:space="preserve">, </w:t>
@@ -3419,45 +3850,109 @@
       <w:r>
         <w:t xml:space="preserve"> </w:t>
       </w:r>
-    </w:p>
-    <w:p/>
-    <w:p>
-      <w:r>
-        <w:t xml:space="preserve">This circuit is polynomial size because the number </w:t>
-      </w:r>
-      <w:r>
-        <w:t xml:space="preserve">of edges is </w:t>
+      <w:r>
+        <w:t xml:space="preserve">There is a NOT gate between the </w:t>
       </w:r>
       <m:oMath>
-        <m:r>
-          <w:rPr>
-            <w:rFonts w:ascii="Cambria Math" w:hAnsi="Cambria Math"/>
-          </w:rPr>
-          <m:t>p</m:t>
-        </m:r>
-        <m:d>
-          <m:dPr>
+        <m:sSub>
+          <m:sSubPr>
             <m:ctrlPr>
               <w:rPr>
                 <w:rFonts w:ascii="Cambria Math" w:hAnsi="Cambria Math"/>
                 <w:i/>
               </w:rPr>
             </m:ctrlPr>
-          </m:dPr>
+          </m:sSubPr>
           <m:e>
             <m:r>
               <w:rPr>
                 <w:rFonts w:ascii="Cambria Math" w:hAnsi="Cambria Math"/>
               </w:rPr>
-              <m:t>n</m:t>
+              <m:t>x</m:t>
             </m:r>
           </m:e>
-        </m:d>
+          <m:sub>
+            <m:r>
+              <w:rPr>
+                <w:rFonts w:ascii="Cambria Math" w:hAnsi="Cambria Math"/>
+              </w:rPr>
+              <m:t>i</m:t>
+            </m:r>
+          </m:sub>
+        </m:sSub>
+      </m:oMath>
+      <w:r>
+        <w:t xml:space="preserve"> </w:t>
+      </w:r>
+      <w:r>
+        <w:t xml:space="preserve">and </w:t>
+      </w:r>
+      <w:r>
+        <w:t xml:space="preserve">the </w:t>
+      </w:r>
+      <m:oMath>
         <m:r>
           <w:rPr>
             <w:rFonts w:ascii="Cambria Math" w:hAnsi="Cambria Math"/>
           </w:rPr>
-          <m:t>+</m:t>
+          <m:t>z</m:t>
+        </m:r>
+      </m:oMath>
+      <w:r>
+        <w:t>-th</w:t>
+      </w:r>
+      <w:r>
+        <w:t xml:space="preserve"> AND gate if </w:t>
+      </w:r>
+      <w:r>
+        <w:t xml:space="preserve">the </w:t>
+      </w:r>
+      <m:oMath>
+        <m:r>
+          <w:rPr>
+            <w:rFonts w:ascii="Cambria Math" w:hAnsi="Cambria Math"/>
+          </w:rPr>
+          <m:t>z</m:t>
+        </m:r>
+      </m:oMath>
+      <w:r>
+        <w:t>-th</w:t>
+      </w:r>
+      <w:r>
+        <w:t xml:space="preserve"> accept</w:t>
+      </w:r>
+      <w:r>
+        <w:t>ed</w:t>
+      </w:r>
+      <w:r>
+        <w:t xml:space="preserve"> input’s </w:t>
+      </w:r>
+      <w:proofErr w:type="spellStart"/>
+      <w:r>
+        <w:t>i-th</w:t>
+      </w:r>
+      <w:proofErr w:type="spellEnd"/>
+      <w:r>
+        <w:t xml:space="preserve"> bit is 0.</w:t>
+      </w:r>
+      <w:r>
+        <w:t xml:space="preserve"> </w:t>
+      </w:r>
+    </w:p>
+    <w:p/>
+    <w:p>
+      <w:r>
+        <w:t xml:space="preserve">This circuit is polynomial size because the number </w:t>
+      </w:r>
+      <w:r>
+        <w:t xml:space="preserve">of edges is </w:t>
+      </w:r>
+      <m:oMath>
+        <m:r>
+          <w:rPr>
+            <w:rFonts w:ascii="Cambria Math" w:hAnsi="Cambria Math"/>
+          </w:rPr>
+          <m:t>O</m:t>
         </m:r>
         <m:d>
           <m:dPr>
@@ -3497,13 +3992,172 @@
               <w:rPr>
                 <w:rFonts w:ascii="Cambria Math" w:hAnsi="Cambria Math"/>
               </w:rPr>
-              <m:t>⋅n</m:t>
+              <m:t>+</m:t>
+            </m:r>
+            <m:r>
+              <w:rPr>
+                <w:rFonts w:ascii="Cambria Math" w:hAnsi="Cambria Math"/>
+              </w:rPr>
+              <m:t>2*</m:t>
+            </m:r>
+            <m:d>
+              <m:dPr>
+                <m:ctrlPr>
+                  <w:rPr>
+                    <w:rFonts w:ascii="Cambria Math" w:hAnsi="Cambria Math"/>
+                    <w:i/>
+                  </w:rPr>
+                </m:ctrlPr>
+              </m:dPr>
+              <m:e>
+                <m:r>
+                  <w:rPr>
+                    <w:rFonts w:ascii="Cambria Math" w:hAnsi="Cambria Math"/>
+                  </w:rPr>
+                  <m:t>p</m:t>
+                </m:r>
+                <m:d>
+                  <m:dPr>
+                    <m:ctrlPr>
+                      <w:rPr>
+                        <w:rFonts w:ascii="Cambria Math" w:hAnsi="Cambria Math"/>
+                        <w:i/>
+                      </w:rPr>
+                    </m:ctrlPr>
+                  </m:dPr>
+                  <m:e>
+                    <m:r>
+                      <w:rPr>
+                        <w:rFonts w:ascii="Cambria Math" w:hAnsi="Cambria Math"/>
+                      </w:rPr>
+                      <m:t>n</m:t>
+                    </m:r>
+                  </m:e>
+                </m:d>
+                <m:r>
+                  <w:rPr>
+                    <w:rFonts w:ascii="Cambria Math" w:hAnsi="Cambria Math"/>
+                  </w:rPr>
+                  <m:t>⋅n</m:t>
+                </m:r>
+              </m:e>
+            </m:d>
+          </m:e>
+        </m:d>
+      </m:oMath>
+      <w:r>
+        <w:t>.</w:t>
+      </w:r>
+      <w:r>
+        <w:t xml:space="preserve"> There is a wire connecting the blue (output) gate and each of the </w:t>
+      </w:r>
+      <m:oMath>
+        <m:r>
+          <w:rPr>
+            <w:rFonts w:ascii="Cambria Math" w:hAnsi="Cambria Math"/>
+          </w:rPr>
+          <m:t>p(n)</m:t>
+        </m:r>
+      </m:oMath>
+      <w:r>
+        <w:t xml:space="preserve"> AND gates, and there are at most </w:t>
+      </w:r>
+      <m:oMath>
+        <m:r>
+          <w:rPr>
+            <w:rFonts w:ascii="Cambria Math" w:hAnsi="Cambria Math"/>
+          </w:rPr>
+          <m:t>p</m:t>
+        </m:r>
+        <m:d>
+          <m:dPr>
+            <m:ctrlPr>
+              <w:rPr>
+                <w:rFonts w:ascii="Cambria Math" w:hAnsi="Cambria Math"/>
+                <w:i/>
+              </w:rPr>
+            </m:ctrlPr>
+          </m:dPr>
+          <m:e>
+            <m:r>
+              <w:rPr>
+                <w:rFonts w:ascii="Cambria Math" w:hAnsi="Cambria Math"/>
+              </w:rPr>
+              <m:t>n</m:t>
             </m:r>
           </m:e>
         </m:d>
+        <m:r>
+          <w:rPr>
+            <w:rFonts w:ascii="Cambria Math" w:hAnsi="Cambria Math"/>
+          </w:rPr>
+          <m:t>⋅</m:t>
+        </m:r>
+        <m:r>
+          <w:rPr>
+            <w:rFonts w:ascii="Cambria Math" w:hAnsi="Cambria Math"/>
+          </w:rPr>
+          <m:t>n</m:t>
+        </m:r>
       </m:oMath>
       <w:r>
-        <w:t>. QED.</w:t>
+        <w:t xml:space="preserve"> NOT</w:t>
+      </w:r>
+      <w:r>
+        <w:t xml:space="preserve"> </w:t>
+      </w:r>
+      <w:r>
+        <w:t>gates</w:t>
+      </w:r>
+      <w:r>
+        <w:t xml:space="preserve">, making us have at most </w:t>
+      </w:r>
+      <m:oMath>
+        <m:r>
+          <w:rPr>
+            <w:rFonts w:ascii="Cambria Math" w:hAnsi="Cambria Math"/>
+          </w:rPr>
+          <m:t>2⋅p</m:t>
+        </m:r>
+        <m:d>
+          <m:dPr>
+            <m:ctrlPr>
+              <w:rPr>
+                <w:rFonts w:ascii="Cambria Math" w:hAnsi="Cambria Math"/>
+                <w:i/>
+              </w:rPr>
+            </m:ctrlPr>
+          </m:dPr>
+          <m:e>
+            <m:r>
+              <w:rPr>
+                <w:rFonts w:ascii="Cambria Math" w:hAnsi="Cambria Math"/>
+              </w:rPr>
+              <m:t>n</m:t>
+            </m:r>
+          </m:e>
+        </m:d>
+        <m:r>
+          <w:rPr>
+            <w:rFonts w:ascii="Cambria Math" w:hAnsi="Cambria Math"/>
+          </w:rPr>
+          <m:t>⋅n</m:t>
+        </m:r>
+      </m:oMath>
+      <w:r>
+        <w:t xml:space="preserve"> </w:t>
+      </w:r>
+      <w:r>
+        <w:t>wires</w:t>
+      </w:r>
+      <w:r>
+        <w:t xml:space="preserve"> between the orange AND gates and </w:t>
+      </w:r>
+      <w:r>
+        <w:t xml:space="preserve">the purple input nodes. </w:t>
+      </w:r>
+      <w:r>
+        <w:t>QED.</w:t>
       </w:r>
     </w:p>
     <w:sectPr>

</xml_diff>